<commit_message>
Adding project conference manager
</commit_message>
<xml_diff>
--- a/Deployment_doc.docx
+++ b/Deployment_doc.docx
@@ -190,7 +190,6 @@
     </w:p>
     <w:p>
       <w:r>
-        <w:lastRenderedPageBreak/>
         <w:t xml:space="preserve">    language text COLLATE pg_catalog."default",</w:t>
       </w:r>
     </w:p>
@@ -394,7 +393,6 @@
     </w:p>
     <w:p>
       <w:r>
-        <w:lastRenderedPageBreak/>
         <w:t xml:space="preserve">        NOT VALID</w:t>
       </w:r>
     </w:p>
@@ -696,7 +694,6 @@
     </w:p>
     <w:p>
       <w:r>
-        <w:lastRenderedPageBreak/>
         <w:t>insert into movie.userfilm (userfilmid, status, userid, filmid) values ('uf03',</w:t>
       </w:r>
       <w:r>
@@ -822,7 +819,6 @@
         <w:rPr>
           <w:noProof/>
         </w:rPr>
-        <w:lastRenderedPageBreak/>
         <w:drawing>
           <wp:inline distT="0" distB="0" distL="0" distR="0" wp14:anchorId="453A88F7" wp14:editId="71A53DA0">
             <wp:extent cx="18211800" cy="9207500"/>
@@ -944,6 +940,260 @@
       <w:pPr>
         <w:pStyle w:val="ListParagraph"/>
       </w:pPr>
+    </w:p>
+    <w:p>
+      <w:pPr>
+        <w:pStyle w:val="ListParagraph"/>
+      </w:pPr>
+    </w:p>
+    <w:p>
+      <w:pPr>
+        <w:pStyle w:val="ListParagraph"/>
+      </w:pPr>
+    </w:p>
+    <w:p>
+      <w:pPr>
+        <w:pStyle w:val="ListParagraph"/>
+      </w:pPr>
+      <w:r>
+        <w:t>Project 2:</w:t>
+      </w:r>
+    </w:p>
+    <w:p>
+      <w:pPr>
+        <w:pStyle w:val="ListParagraph"/>
+      </w:pPr>
+    </w:p>
+    <w:p>
+      <w:pPr>
+        <w:pStyle w:val="ListParagraph"/>
+      </w:pPr>
+      <w:r>
+        <w:t>INSERT INTO movie.conference(</w:t>
+      </w:r>
+    </w:p>
+    <w:p>
+      <w:pPr>
+        <w:pStyle w:val="ListParagraph"/>
+      </w:pPr>
+      <w:r>
+        <w:tab/>
+        <w:t>confid, section, eventname, eventstart, eventend, eventduration, dayofevent, eventprformer)</w:t>
+      </w:r>
+    </w:p>
+    <w:p>
+      <w:pPr>
+        <w:pStyle w:val="ListParagraph"/>
+      </w:pPr>
+      <w:r>
+        <w:tab/>
+        <w:t>VALUES ('c01', 'morning', 'lunch break', '2021-01-18 12:00', '2021-01-18 14:30', '138', '1', 'Committee');</w:t>
+      </w:r>
+    </w:p>
+    <w:p>
+      <w:pPr>
+        <w:pStyle w:val="ListParagraph"/>
+      </w:pPr>
+      <w:r>
+        <w:tab/>
+      </w:r>
+    </w:p>
+    <w:p>
+      <w:pPr>
+        <w:pStyle w:val="ListParagraph"/>
+      </w:pPr>
+      <w:r>
+        <w:tab/>
+        <w:t>INSERT INTO movie.conference(</w:t>
+      </w:r>
+    </w:p>
+    <w:p>
+      <w:pPr>
+        <w:pStyle w:val="ListParagraph"/>
+      </w:pPr>
+      <w:r>
+        <w:tab/>
+        <w:t>confid, section, eventname, eventstart, eventend, eventduration, dayofevent, eventprformer)</w:t>
+      </w:r>
+    </w:p>
+    <w:p>
+      <w:pPr>
+        <w:pStyle w:val="ListParagraph"/>
+      </w:pPr>
+      <w:r>
+        <w:tab/>
+        <w:t>VALUES ('c02', 'morning', 'lunch break', '2021-01-19 12:00', '2021-01-19 14:30', '138', '2', 'Committee');</w:t>
+      </w:r>
+    </w:p>
+    <w:p>
+      <w:pPr>
+        <w:pStyle w:val="ListParagraph"/>
+      </w:pPr>
+      <w:r>
+        <w:tab/>
+      </w:r>
+    </w:p>
+    <w:p>
+      <w:pPr>
+        <w:pStyle w:val="ListParagraph"/>
+      </w:pPr>
+      <w:r>
+        <w:tab/>
+      </w:r>
+      <w:r>
+        <w:tab/>
+      </w:r>
+    </w:p>
+    <w:p>
+      <w:pPr>
+        <w:pStyle w:val="ListParagraph"/>
+      </w:pPr>
+      <w:r>
+        <w:tab/>
+        <w:t>INSERT INTO movie.conference(</w:t>
+      </w:r>
+    </w:p>
+    <w:p>
+      <w:pPr>
+        <w:pStyle w:val="ListParagraph"/>
+      </w:pPr>
+      <w:r>
+        <w:tab/>
+        <w:t>confid, section, eventname, eventstart, eventend, eventduration, dayofevent, eventprformer)</w:t>
+      </w:r>
+    </w:p>
+    <w:p>
+      <w:pPr>
+        <w:pStyle w:val="ListParagraph"/>
+      </w:pPr>
+      <w:r>
+        <w:tab/>
+        <w:t>VALUES ('c03', 'morning', 'lunch break', '2021-01-20 12:00', '2021-01-20 14:30', '138', '3', 'Committee');</w:t>
+      </w:r>
+    </w:p>
+    <w:p>
+      <w:pPr>
+        <w:pStyle w:val="ListParagraph"/>
+      </w:pPr>
+      <w:r>
+        <w:tab/>
+      </w:r>
+    </w:p>
+    <w:p>
+      <w:pPr>
+        <w:pStyle w:val="ListParagraph"/>
+      </w:pPr>
+      <w:r>
+        <w:tab/>
+        <w:t>INSERT INTO movie.conference(</w:t>
+      </w:r>
+    </w:p>
+    <w:p>
+      <w:pPr>
+        <w:pStyle w:val="ListParagraph"/>
+      </w:pPr>
+      <w:r>
+        <w:tab/>
+        <w:t>confid, section, eventname, eventstart, eventend, eventduration, dayofevent, eventprformer)</w:t>
+      </w:r>
+    </w:p>
+    <w:p>
+      <w:pPr>
+        <w:pStyle w:val="ListParagraph"/>
+      </w:pPr>
+      <w:r>
+        <w:tab/>
+        <w:t>VALUES ('c04', 'evening', 'networking', '2021-01-18 16:00', '2021-01-18 20:00', '240', '1', 'Committee');</w:t>
+      </w:r>
+    </w:p>
+    <w:p>
+      <w:pPr>
+        <w:pStyle w:val="ListParagraph"/>
+      </w:pPr>
+      <w:r>
+        <w:tab/>
+      </w:r>
+    </w:p>
+    <w:p>
+      <w:pPr>
+        <w:pStyle w:val="ListParagraph"/>
+      </w:pPr>
+      <w:r>
+        <w:tab/>
+        <w:t>INSERT INTO movie.conference(</w:t>
+      </w:r>
+    </w:p>
+    <w:p>
+      <w:pPr>
+        <w:pStyle w:val="ListParagraph"/>
+      </w:pPr>
+      <w:r>
+        <w:tab/>
+        <w:t>confid, section, eventname, eventstart, eventend, eventduration, dayofevent, eventprformer)</w:t>
+      </w:r>
+    </w:p>
+    <w:p>
+      <w:pPr>
+        <w:pStyle w:val="ListParagraph"/>
+      </w:pPr>
+      <w:r>
+        <w:tab/>
+        <w:t>VALUES ('c05', 'evening', 'networking', '2021-01-19 16:00', '2021-01-19 20:00', '240', '2', 'Committee');</w:t>
+      </w:r>
+    </w:p>
+    <w:p>
+      <w:pPr>
+        <w:pStyle w:val="ListParagraph"/>
+      </w:pPr>
+      <w:r>
+        <w:tab/>
+      </w:r>
+    </w:p>
+    <w:p>
+      <w:pPr>
+        <w:pStyle w:val="ListParagraph"/>
+      </w:pPr>
+      <w:r>
+        <w:tab/>
+      </w:r>
+      <w:r>
+        <w:tab/>
+      </w:r>
+    </w:p>
+    <w:p>
+      <w:pPr>
+        <w:pStyle w:val="ListParagraph"/>
+      </w:pPr>
+      <w:r>
+        <w:tab/>
+        <w:t>INSERT INTO movie.conference(</w:t>
+      </w:r>
+    </w:p>
+    <w:p>
+      <w:pPr>
+        <w:pStyle w:val="ListParagraph"/>
+      </w:pPr>
+      <w:r>
+        <w:tab/>
+        <w:t>confid, section, eventname, eventstart, eventend, eventduration, dayofevent, eventprformer)</w:t>
+      </w:r>
+    </w:p>
+    <w:p>
+      <w:pPr>
+        <w:pStyle w:val="ListParagraph"/>
+      </w:pPr>
+      <w:r>
+        <w:tab/>
+        <w:t>VALUES ('c06', 'evening', 'networking', '2021-01-20 16:00', '2021-01-20 20:00', '240', '3', 'Committee');</w:t>
+      </w:r>
+    </w:p>
+    <w:p>
+      <w:pPr>
+        <w:pStyle w:val="ListParagraph"/>
+      </w:pPr>
+      <w:r>
+        <w:tab/>
+      </w:r>
     </w:p>
     <w:p>
       <w:pPr>

</xml_diff>